<commit_message>
modifiche capitolo 1 tesi e aggiunto file capitolo 2
</commit_message>
<xml_diff>
--- a/capitolo 1 tesi.docx
+++ b/capitolo 1 tesi.docx
@@ -1780,22 +1780,126 @@
           <w:szCs w:val="28"/>
         </w:rPr>
       </w:pPr>
-    </w:p>
-    <w:p>
-      <w:pPr>
-        <w:rPr>
-          <w:sz w:val="28"/>
-          <w:szCs w:val="28"/>
-        </w:rPr>
-      </w:pPr>
-    </w:p>
-    <w:p>
-      <w:pPr>
-        <w:rPr>
-          <w:sz w:val="28"/>
-          <w:szCs w:val="28"/>
-        </w:rPr>
-      </w:pPr>
+      <w:r>
+        <w:rPr>
+          <w:sz w:val="28"/>
+          <w:szCs w:val="28"/>
+          <w:highlight w:val="yellow"/>
+        </w:rPr>
+        <w:t xml:space="preserve">Nei prossimi paragrafi analizzerò degli studi riguardanti sia l’analisi degli stati d’animo e i </w:t>
+      </w:r>
+      <w:r>
+        <w:rPr>
+          <w:sz w:val="28"/>
+          <w:szCs w:val="28"/>
+          <w:highlight w:val="yellow"/>
+        </w:rPr>
+        <w:t xml:space="preserve">relativi </w:t>
+      </w:r>
+      <w:r>
+        <w:rPr>
+          <w:sz w:val="28"/>
+          <w:szCs w:val="28"/>
+          <w:highlight w:val="yellow"/>
+        </w:rPr>
+        <w:t xml:space="preserve">procedimenti </w:t>
+      </w:r>
+      <w:r>
+        <w:rPr>
+          <w:sz w:val="28"/>
+          <w:szCs w:val="28"/>
+          <w:highlight w:val="yellow"/>
+        </w:rPr>
+        <w:t xml:space="preserve">adoperati </w:t>
+      </w:r>
+      <w:r>
+        <w:rPr>
+          <w:sz w:val="28"/>
+          <w:szCs w:val="28"/>
+          <w:highlight w:val="yellow"/>
+        </w:rPr>
+        <w:t>per effettuar</w:t>
+      </w:r>
+      <w:r>
+        <w:rPr>
+          <w:sz w:val="28"/>
+          <w:szCs w:val="28"/>
+          <w:highlight w:val="yellow"/>
+        </w:rPr>
+        <w:t>li,</w:t>
+      </w:r>
+      <w:r>
+        <w:rPr>
+          <w:sz w:val="28"/>
+          <w:szCs w:val="28"/>
+          <w:highlight w:val="yellow"/>
+        </w:rPr>
+        <w:t xml:space="preserve"> </w:t>
+      </w:r>
+      <w:r>
+        <w:rPr>
+          <w:sz w:val="28"/>
+          <w:szCs w:val="28"/>
+          <w:highlight w:val="yellow"/>
+        </w:rPr>
+        <w:t>che uno studio</w:t>
+      </w:r>
+      <w:r>
+        <w:rPr>
+          <w:sz w:val="28"/>
+          <w:szCs w:val="28"/>
+          <w:highlight w:val="yellow"/>
+        </w:rPr>
+        <w:t xml:space="preserve"> </w:t>
+      </w:r>
+      <w:r>
+        <w:rPr>
+          <w:sz w:val="28"/>
+          <w:szCs w:val="28"/>
+          <w:highlight w:val="yellow"/>
+        </w:rPr>
+        <w:t>inerente al</w:t>
+      </w:r>
+      <w:r>
+        <w:rPr>
+          <w:sz w:val="28"/>
+          <w:szCs w:val="28"/>
+          <w:highlight w:val="yellow"/>
+        </w:rPr>
+        <w:t>le FACS, dove vengono analizzat</w:t>
+      </w:r>
+      <w:r>
+        <w:rPr>
+          <w:sz w:val="28"/>
+          <w:szCs w:val="28"/>
+          <w:highlight w:val="yellow"/>
+        </w:rPr>
+        <w:t>i</w:t>
+      </w:r>
+      <w:r>
+        <w:rPr>
+          <w:sz w:val="28"/>
+          <w:szCs w:val="28"/>
+          <w:highlight w:val="yellow"/>
+        </w:rPr>
+        <w:t xml:space="preserve"> vari algoritmi, </w:t>
+      </w:r>
+      <w:r>
+        <w:rPr>
+          <w:sz w:val="28"/>
+          <w:szCs w:val="28"/>
+          <w:highlight w:val="yellow"/>
+        </w:rPr>
+        <w:t xml:space="preserve">successivamente posti </w:t>
+      </w:r>
+      <w:r>
+        <w:rPr>
+          <w:sz w:val="28"/>
+          <w:szCs w:val="28"/>
+          <w:highlight w:val="yellow"/>
+        </w:rPr>
+        <w:t>a confronto, per la costruzione di un modello basato sui dati estratti dalle relative immagini.</w:t>
+      </w:r>
     </w:p>
     <w:p>
       <w:pPr>
@@ -4058,14 +4162,7 @@
           <w:sz w:val="28"/>
           <w:szCs w:val="28"/>
         </w:rPr>
-        <w:t xml:space="preserve"> fra </w:t>
-      </w:r>
-      <w:r>
-        <w:rPr>
-          <w:sz w:val="28"/>
-          <w:szCs w:val="28"/>
-        </w:rPr>
-        <w:t>i risultati di queste analisi</w:t>
+        <w:t xml:space="preserve"> fra i risultati di queste analisi</w:t>
       </w:r>
       <w:r>
         <w:rPr>
@@ -5395,15 +5492,13 @@
         </w:rPr>
         <w:t xml:space="preserve">che possono direttamente aiutare </w:t>
       </w:r>
-      <w:proofErr w:type="gramStart"/>
-      <w:r>
-        <w:rPr>
-          <w:sz w:val="28"/>
-          <w:szCs w:val="28"/>
-        </w:rPr>
-        <w:t>ad</w:t>
-      </w:r>
-      <w:proofErr w:type="gramEnd"/>
+      <w:r>
+        <w:rPr>
+          <w:sz w:val="28"/>
+          <w:szCs w:val="28"/>
+        </w:rPr>
+        <w:t>a</w:t>
+      </w:r>
       <w:r>
         <w:rPr>
           <w:sz w:val="28"/>
@@ -7716,14 +7811,7 @@
           <w:sz w:val="28"/>
           <w:szCs w:val="28"/>
         </w:rPr>
-        <w:t xml:space="preserve"> di </w:t>
-      </w:r>
-      <w:r>
-        <w:rPr>
-          <w:sz w:val="28"/>
-          <w:szCs w:val="28"/>
-        </w:rPr>
-        <w:t>tagging delle immagini</w:t>
+        <w:t xml:space="preserve"> di tagging delle immagini</w:t>
       </w:r>
       <w:r>
         <w:rPr>
@@ -7905,22 +7993,78 @@
           <w:szCs w:val="28"/>
         </w:rPr>
       </w:pPr>
-    </w:p>
-    <w:p>
-      <w:pPr>
-        <w:rPr>
-          <w:sz w:val="28"/>
-          <w:szCs w:val="28"/>
-        </w:rPr>
-      </w:pPr>
-    </w:p>
-    <w:p>
-      <w:pPr>
-        <w:rPr>
-          <w:sz w:val="28"/>
-          <w:szCs w:val="28"/>
-        </w:rPr>
-      </w:pPr>
+      <w:r>
+        <w:rPr>
+          <w:sz w:val="28"/>
+          <w:szCs w:val="28"/>
+          <w:highlight w:val="yellow"/>
+        </w:rPr>
+        <w:t>Una volta analizzat</w:t>
+      </w:r>
+      <w:r>
+        <w:rPr>
+          <w:sz w:val="28"/>
+          <w:szCs w:val="28"/>
+          <w:highlight w:val="yellow"/>
+        </w:rPr>
+        <w:t>i</w:t>
+      </w:r>
+      <w:r>
+        <w:rPr>
+          <w:sz w:val="28"/>
+          <w:szCs w:val="28"/>
+          <w:highlight w:val="yellow"/>
+        </w:rPr>
+        <w:t xml:space="preserve"> i sistemi utilizzati per </w:t>
+      </w:r>
+      <w:r>
+        <w:rPr>
+          <w:sz w:val="28"/>
+          <w:szCs w:val="28"/>
+          <w:highlight w:val="yellow"/>
+        </w:rPr>
+        <w:t>l’elaborazione de</w:t>
+      </w:r>
+      <w:r>
+        <w:rPr>
+          <w:sz w:val="28"/>
+          <w:szCs w:val="28"/>
+          <w:highlight w:val="yellow"/>
+        </w:rPr>
+        <w:t>i dati raccolti dai ricercatori che hanno redatto gli studi riportati precedentemente</w:t>
+      </w:r>
+      <w:r>
+        <w:rPr>
+          <w:sz w:val="28"/>
+          <w:szCs w:val="28"/>
+          <w:highlight w:val="yellow"/>
+        </w:rPr>
+        <w:t>,</w:t>
+      </w:r>
+      <w:r>
+        <w:rPr>
+          <w:sz w:val="28"/>
+          <w:szCs w:val="28"/>
+          <w:highlight w:val="yellow"/>
+        </w:rPr>
+        <w:t xml:space="preserve"> ritengo</w:t>
+      </w:r>
+      <w:r>
+        <w:rPr>
+          <w:sz w:val="28"/>
+          <w:szCs w:val="28"/>
+          <w:highlight w:val="yellow"/>
+        </w:rPr>
+        <w:t xml:space="preserve"> ora necessario illustrare </w:t>
+      </w:r>
+      <w:r>
+        <w:rPr>
+          <w:sz w:val="28"/>
+          <w:szCs w:val="28"/>
+          <w:highlight w:val="yellow"/>
+        </w:rPr>
+        <w:t>gli strumenti di cui si sono avvalsi.</w:t>
+      </w:r>
     </w:p>
     <w:p>
       <w:pPr>
@@ -13964,22 +14108,78 @@
           <w:szCs w:val="28"/>
         </w:rPr>
       </w:pPr>
-    </w:p>
-    <w:p>
-      <w:pPr>
-        <w:rPr>
-          <w:sz w:val="28"/>
-          <w:szCs w:val="28"/>
-        </w:rPr>
-      </w:pPr>
-    </w:p>
-    <w:p>
-      <w:pPr>
-        <w:rPr>
-          <w:sz w:val="28"/>
-          <w:szCs w:val="28"/>
-        </w:rPr>
-      </w:pPr>
+      <w:r>
+        <w:rPr>
+          <w:sz w:val="28"/>
+          <w:szCs w:val="28"/>
+          <w:highlight w:val="yellow"/>
+        </w:rPr>
+        <w:t xml:space="preserve">Dopo aver analizzato i sistemi </w:t>
+      </w:r>
+      <w:r>
+        <w:rPr>
+          <w:sz w:val="28"/>
+          <w:szCs w:val="28"/>
+          <w:highlight w:val="yellow"/>
+        </w:rPr>
+        <w:t xml:space="preserve">impiegati </w:t>
+      </w:r>
+      <w:r>
+        <w:rPr>
+          <w:sz w:val="28"/>
+          <w:szCs w:val="28"/>
+          <w:highlight w:val="yellow"/>
+        </w:rPr>
+        <w:t xml:space="preserve">per l’elaborazione delle informazioni ottenute dalle immagini ed aver illustrato </w:t>
+      </w:r>
+      <w:r>
+        <w:rPr>
+          <w:sz w:val="28"/>
+          <w:szCs w:val="28"/>
+          <w:highlight w:val="yellow"/>
+        </w:rPr>
+        <w:t xml:space="preserve">il processo di estrapolazione di </w:t>
+      </w:r>
+      <w:r>
+        <w:rPr>
+          <w:sz w:val="28"/>
+          <w:szCs w:val="28"/>
+          <w:highlight w:val="yellow"/>
+        </w:rPr>
+        <w:t>questi dati</w:t>
+      </w:r>
+      <w:r>
+        <w:rPr>
+          <w:sz w:val="28"/>
+          <w:szCs w:val="28"/>
+          <w:highlight w:val="yellow"/>
+        </w:rPr>
+        <w:t>,</w:t>
+      </w:r>
+      <w:r>
+        <w:rPr>
+          <w:sz w:val="28"/>
+          <w:szCs w:val="28"/>
+          <w:highlight w:val="yellow"/>
+        </w:rPr>
+        <w:t xml:space="preserve"> </w:t>
+      </w:r>
+      <w:r>
+        <w:rPr>
+          <w:sz w:val="28"/>
+          <w:szCs w:val="28"/>
+          <w:highlight w:val="yellow"/>
+        </w:rPr>
+        <w:t xml:space="preserve">reputo </w:t>
+      </w:r>
+      <w:r>
+        <w:rPr>
+          <w:sz w:val="28"/>
+          <w:szCs w:val="28"/>
+          <w:highlight w:val="yellow"/>
+        </w:rPr>
+        <w:t>possibile la creazione di un dataset ricavato dall’unione di alcuni dei datasets citati precedentemente per lo studio di questa tesi.</w:t>
+      </w:r>
     </w:p>
     <w:p>
       <w:pPr>
@@ -15493,14 +15693,7 @@
           <w:sz w:val="28"/>
           <w:szCs w:val="28"/>
         </w:rPr>
-        <w:t>, per mezzo delle</w:t>
-      </w:r>
-      <w:r>
-        <w:rPr>
-          <w:sz w:val="28"/>
-          <w:szCs w:val="28"/>
-        </w:rPr>
-        <w:t xml:space="preserve"> classi corrispondenti</w:t>
+        <w:t>, per mezzo delle classi corrispondenti</w:t>
       </w:r>
       <w:r>
         <w:rPr>
@@ -18686,6 +18879,7 @@
   <w:style w:type="character" w:default="1" w:styleId="Carpredefinitoparagrafo">
     <w:name w:val="Default Paragraph Font"/>
     <w:uiPriority w:val="1"/>
+    <w:semiHidden/>
     <w:unhideWhenUsed/>
   </w:style>
   <w:style w:type="table" w:default="1" w:styleId="Tabellanormale">

</xml_diff>